<commit_message>
undid PDD v2 change to introduction
</commit_message>
<xml_diff>
--- a/Docs/2024-25 PDD WIP - RecklessNew.docx
+++ b/Docs/2024-25 PDD WIP - RecklessNew.docx
@@ -190,7 +190,7 @@
           <w:sz w:val="24"/>
           <w:szCs w:val="24"/>
         </w:rPr>
-        <w:t>1</w:t>
+        <w:t>2</w:t>
       </w:r>
     </w:p>
     <w:p>
@@ -3033,22 +3033,10 @@
     </w:p>
     <w:p>
       <w:r>
-        <w:t xml:space="preserve">In this project, a software tool will be developed to tackle the multi-objective optimization problem of Multiple Sequence Alignment (MSA) - a common analysis task in Bioinformatics. The tool will </w:t>
-      </w:r>
-      <w:r>
-        <w:t>leverage metaheuristic algorithms</w:t>
-      </w:r>
-      <w:r>
-        <w:t xml:space="preserve"> to produce high-quality </w:t>
-      </w:r>
-      <w:r>
-        <w:t>solutions</w:t>
-      </w:r>
-      <w:r>
-        <w:t xml:space="preserve"> in a time-efficient manner</w:t>
-      </w:r>
-      <w:r>
-        <w:t>.</w:t>
+        <w:t xml:space="preserve">In this project, a software tool will be developed to tackle the multi-objective optimization problem of Multiple Sequence Alignment (MSA) - a common analysis task in Bioinformatics. </w:t>
+      </w:r>
+      <w:r>
+        <w:t>The tool will aim to produce high-quality alignments of biological sequences in a time-efficient manner.</w:t>
       </w:r>
     </w:p>
     <w:p>
@@ -17784,7 +17772,6 @@
   <w:style w:type="character" w:default="1" w:styleId="DefaultParagraphFont">
     <w:name w:val="Default Paragraph Font"/>
     <w:uiPriority w:val="1"/>
-    <w:semiHidden/>
     <w:unhideWhenUsed/>
   </w:style>
   <w:style w:type="table" w:default="1" w:styleId="TableNormal">

</xml_diff>

<commit_message>
finished PDD (revised section 3.2 / 3.3)
</commit_message>
<xml_diff>
--- a/Docs/2024-25 PDD WIP - RecklessNew.docx
+++ b/Docs/2024-25 PDD WIP - RecklessNew.docx
@@ -182,7 +182,7 @@
           <w:sz w:val="24"/>
           <w:szCs w:val="24"/>
         </w:rPr>
-        <w:t>241</w:t>
+        <w:t>24</w:t>
       </w:r>
       <w:r>
         <w:rPr>
@@ -190,7 +190,7 @@
           <w:sz w:val="24"/>
           <w:szCs w:val="24"/>
         </w:rPr>
-        <w:t>2</w:t>
+        <w:t>33</w:t>
       </w:r>
     </w:p>
     <w:p>
@@ -278,7 +278,7 @@
           <w:r>
             <w:fldChar w:fldCharType="separate"/>
           </w:r>
-          <w:hyperlink w:anchor="_Toc179874344" w:history="1">
+          <w:hyperlink w:anchor="_Toc179887379" w:history="1">
             <w:r>
               <w:rPr>
                 <w:rStyle w:val="Hyperlink"/>
@@ -324,7 +324,7 @@
                 <w:noProof/>
                 <w:webHidden/>
               </w:rPr>
-              <w:instrText xml:space="preserve"> PAGEREF _Toc179874344 \h </w:instrText>
+              <w:instrText xml:space="preserve"> PAGEREF _Toc179887379 \h </w:instrText>
             </w:r>
             <w:r>
               <w:rPr>
@@ -372,7 +372,7 @@
               <w14:ligatures w14:val="standardContextual"/>
             </w:rPr>
           </w:pPr>
-          <w:hyperlink w:anchor="_Toc179874345" w:history="1">
+          <w:hyperlink w:anchor="_Toc179887380" w:history="1">
             <w:r>
               <w:rPr>
                 <w:rStyle w:val="Hyperlink"/>
@@ -418,7 +418,7 @@
                 <w:noProof/>
                 <w:webHidden/>
               </w:rPr>
-              <w:instrText xml:space="preserve"> PAGEREF _Toc179874345 \h </w:instrText>
+              <w:instrText xml:space="preserve"> PAGEREF _Toc179887380 \h </w:instrText>
             </w:r>
             <w:r>
               <w:rPr>
@@ -466,7 +466,7 @@
               <w14:ligatures w14:val="standardContextual"/>
             </w:rPr>
           </w:pPr>
-          <w:hyperlink w:anchor="_Toc179874346" w:history="1">
+          <w:hyperlink w:anchor="_Toc179887381" w:history="1">
             <w:r>
               <w:rPr>
                 <w:rStyle w:val="Hyperlink"/>
@@ -512,7 +512,7 @@
                 <w:noProof/>
                 <w:webHidden/>
               </w:rPr>
-              <w:instrText xml:space="preserve"> PAGEREF _Toc179874346 \h </w:instrText>
+              <w:instrText xml:space="preserve"> PAGEREF _Toc179887381 \h </w:instrText>
             </w:r>
             <w:r>
               <w:rPr>
@@ -559,7 +559,7 @@
               <w14:ligatures w14:val="standardContextual"/>
             </w:rPr>
           </w:pPr>
-          <w:hyperlink w:anchor="_Toc179874347" w:history="1">
+          <w:hyperlink w:anchor="_Toc179887382" w:history="1">
             <w:r>
               <w:rPr>
                 <w:rStyle w:val="Hyperlink"/>
@@ -586,7 +586,7 @@
                 <w:noProof/>
                 <w:webHidden/>
               </w:rPr>
-              <w:instrText xml:space="preserve"> PAGEREF _Toc179874347 \h </w:instrText>
+              <w:instrText xml:space="preserve"> PAGEREF _Toc179887382 \h </w:instrText>
             </w:r>
             <w:r>
               <w:rPr>
@@ -633,7 +633,7 @@
               <w14:ligatures w14:val="standardContextual"/>
             </w:rPr>
           </w:pPr>
-          <w:hyperlink w:anchor="_Toc179874348" w:history="1">
+          <w:hyperlink w:anchor="_Toc179887383" w:history="1">
             <w:r>
               <w:rPr>
                 <w:rStyle w:val="Hyperlink"/>
@@ -660,7 +660,7 @@
                 <w:noProof/>
                 <w:webHidden/>
               </w:rPr>
-              <w:instrText xml:space="preserve"> PAGEREF _Toc179874348 \h </w:instrText>
+              <w:instrText xml:space="preserve"> PAGEREF _Toc179887383 \h </w:instrText>
             </w:r>
             <w:r>
               <w:rPr>
@@ -708,7 +708,7 @@
               <w14:ligatures w14:val="standardContextual"/>
             </w:rPr>
           </w:pPr>
-          <w:hyperlink w:anchor="_Toc179874349" w:history="1">
+          <w:hyperlink w:anchor="_Toc179887384" w:history="1">
             <w:r>
               <w:rPr>
                 <w:rStyle w:val="Hyperlink"/>
@@ -754,7 +754,7 @@
                 <w:noProof/>
                 <w:webHidden/>
               </w:rPr>
-              <w:instrText xml:space="preserve"> PAGEREF _Toc179874349 \h </w:instrText>
+              <w:instrText xml:space="preserve"> PAGEREF _Toc179887384 \h </w:instrText>
             </w:r>
             <w:r>
               <w:rPr>
@@ -802,7 +802,7 @@
               <w14:ligatures w14:val="standardContextual"/>
             </w:rPr>
           </w:pPr>
-          <w:hyperlink w:anchor="_Toc179874350" w:history="1">
+          <w:hyperlink w:anchor="_Toc179887385" w:history="1">
             <w:r>
               <w:rPr>
                 <w:rStyle w:val="Hyperlink"/>
@@ -848,7 +848,7 @@
                 <w:noProof/>
                 <w:webHidden/>
               </w:rPr>
-              <w:instrText xml:space="preserve"> PAGEREF _Toc179874350 \h </w:instrText>
+              <w:instrText xml:space="preserve"> PAGEREF _Toc179887385 \h </w:instrText>
             </w:r>
             <w:r>
               <w:rPr>
@@ -895,7 +895,7 @@
               <w14:ligatures w14:val="standardContextual"/>
             </w:rPr>
           </w:pPr>
-          <w:hyperlink w:anchor="_Toc179874351" w:history="1">
+          <w:hyperlink w:anchor="_Toc179887386" w:history="1">
             <w:r>
               <w:rPr>
                 <w:rStyle w:val="Hyperlink"/>
@@ -922,7 +922,7 @@
                 <w:noProof/>
                 <w:webHidden/>
               </w:rPr>
-              <w:instrText xml:space="preserve"> PAGEREF _Toc179874351 \h </w:instrText>
+              <w:instrText xml:space="preserve"> PAGEREF _Toc179887386 \h </w:instrText>
             </w:r>
             <w:r>
               <w:rPr>
@@ -969,7 +969,7 @@
               <w14:ligatures w14:val="standardContextual"/>
             </w:rPr>
           </w:pPr>
-          <w:hyperlink w:anchor="_Toc179874352" w:history="1">
+          <w:hyperlink w:anchor="_Toc179887387" w:history="1">
             <w:r>
               <w:rPr>
                 <w:rStyle w:val="Hyperlink"/>
@@ -996,7 +996,7 @@
                 <w:noProof/>
                 <w:webHidden/>
               </w:rPr>
-              <w:instrText xml:space="preserve"> PAGEREF _Toc179874352 \h </w:instrText>
+              <w:instrText xml:space="preserve"> PAGEREF _Toc179887387 \h </w:instrText>
             </w:r>
             <w:r>
               <w:rPr>
@@ -1044,7 +1044,7 @@
               <w14:ligatures w14:val="standardContextual"/>
             </w:rPr>
           </w:pPr>
-          <w:hyperlink w:anchor="_Toc179874353" w:history="1">
+          <w:hyperlink w:anchor="_Toc179887388" w:history="1">
             <w:r>
               <w:rPr>
                 <w:rStyle w:val="Hyperlink"/>
@@ -1090,7 +1090,7 @@
                 <w:noProof/>
                 <w:webHidden/>
               </w:rPr>
-              <w:instrText xml:space="preserve"> PAGEREF _Toc179874353 \h </w:instrText>
+              <w:instrText xml:space="preserve"> PAGEREF _Toc179887388 \h </w:instrText>
             </w:r>
             <w:r>
               <w:rPr>
@@ -1138,7 +1138,7 @@
               <w14:ligatures w14:val="standardContextual"/>
             </w:rPr>
           </w:pPr>
-          <w:hyperlink w:anchor="_Toc179874354" w:history="1">
+          <w:hyperlink w:anchor="_Toc179887389" w:history="1">
             <w:r>
               <w:rPr>
                 <w:rStyle w:val="Hyperlink"/>
@@ -1184,7 +1184,7 @@
                 <w:noProof/>
                 <w:webHidden/>
               </w:rPr>
-              <w:instrText xml:space="preserve"> PAGEREF _Toc179874354 \h </w:instrText>
+              <w:instrText xml:space="preserve"> PAGEREF _Toc179887389 \h </w:instrText>
             </w:r>
             <w:r>
               <w:rPr>
@@ -1228,7 +1228,7 @@
               <w14:ligatures w14:val="standardContextual"/>
             </w:rPr>
           </w:pPr>
-          <w:hyperlink w:anchor="_Toc179874355" w:history="1">
+          <w:hyperlink w:anchor="_Toc179887390" w:history="1">
             <w:r>
               <w:rPr>
                 <w:rStyle w:val="Hyperlink"/>
@@ -1274,7 +1274,7 @@
                 <w:noProof/>
                 <w:webHidden/>
               </w:rPr>
-              <w:instrText xml:space="preserve"> PAGEREF _Toc179874355 \h </w:instrText>
+              <w:instrText xml:space="preserve"> PAGEREF _Toc179887390 \h </w:instrText>
             </w:r>
             <w:r>
               <w:rPr>
@@ -1322,7 +1322,7 @@
               <w14:ligatures w14:val="standardContextual"/>
             </w:rPr>
           </w:pPr>
-          <w:hyperlink w:anchor="_Toc179874356" w:history="1">
+          <w:hyperlink w:anchor="_Toc179887391" w:history="1">
             <w:r>
               <w:rPr>
                 <w:rStyle w:val="Hyperlink"/>
@@ -1368,7 +1368,7 @@
                 <w:noProof/>
                 <w:webHidden/>
               </w:rPr>
-              <w:instrText xml:space="preserve"> PAGEREF _Toc179874356 \h </w:instrText>
+              <w:instrText xml:space="preserve"> PAGEREF _Toc179887391 \h </w:instrText>
             </w:r>
             <w:r>
               <w:rPr>
@@ -1416,7 +1416,7 @@
               <w14:ligatures w14:val="standardContextual"/>
             </w:rPr>
           </w:pPr>
-          <w:hyperlink w:anchor="_Toc179874357" w:history="1">
+          <w:hyperlink w:anchor="_Toc179887392" w:history="1">
             <w:r>
               <w:rPr>
                 <w:rStyle w:val="Hyperlink"/>
@@ -1462,7 +1462,7 @@
                 <w:noProof/>
                 <w:webHidden/>
               </w:rPr>
-              <w:instrText xml:space="preserve"> PAGEREF _Toc179874357 \h </w:instrText>
+              <w:instrText xml:space="preserve"> PAGEREF _Toc179887392 \h </w:instrText>
             </w:r>
             <w:r>
               <w:rPr>
@@ -1510,7 +1510,7 @@
               <w14:ligatures w14:val="standardContextual"/>
             </w:rPr>
           </w:pPr>
-          <w:hyperlink w:anchor="_Toc179874358" w:history="1">
+          <w:hyperlink w:anchor="_Toc179887393" w:history="1">
             <w:r>
               <w:rPr>
                 <w:rStyle w:val="Hyperlink"/>
@@ -1556,7 +1556,7 @@
                 <w:noProof/>
                 <w:webHidden/>
               </w:rPr>
-              <w:instrText xml:space="preserve"> PAGEREF _Toc179874358 \h </w:instrText>
+              <w:instrText xml:space="preserve"> PAGEREF _Toc179887393 \h </w:instrText>
             </w:r>
             <w:r>
               <w:rPr>
@@ -1603,7 +1603,7 @@
               <w14:ligatures w14:val="standardContextual"/>
             </w:rPr>
           </w:pPr>
-          <w:hyperlink w:anchor="_Toc179874359" w:history="1">
+          <w:hyperlink w:anchor="_Toc179887394" w:history="1">
             <w:r>
               <w:rPr>
                 <w:rStyle w:val="Hyperlink"/>
@@ -1630,7 +1630,7 @@
                 <w:noProof/>
                 <w:webHidden/>
               </w:rPr>
-              <w:instrText xml:space="preserve"> PAGEREF _Toc179874359 \h </w:instrText>
+              <w:instrText xml:space="preserve"> PAGEREF _Toc179887394 \h </w:instrText>
             </w:r>
             <w:r>
               <w:rPr>
@@ -1677,7 +1677,7 @@
               <w14:ligatures w14:val="standardContextual"/>
             </w:rPr>
           </w:pPr>
-          <w:hyperlink w:anchor="_Toc179874360" w:history="1">
+          <w:hyperlink w:anchor="_Toc179887395" w:history="1">
             <w:r>
               <w:rPr>
                 <w:rStyle w:val="Hyperlink"/>
@@ -1704,7 +1704,7 @@
                 <w:noProof/>
                 <w:webHidden/>
               </w:rPr>
-              <w:instrText xml:space="preserve"> PAGEREF _Toc179874360 \h </w:instrText>
+              <w:instrText xml:space="preserve"> PAGEREF _Toc179887395 \h </w:instrText>
             </w:r>
             <w:r>
               <w:rPr>
@@ -1752,7 +1752,7 @@
               <w14:ligatures w14:val="standardContextual"/>
             </w:rPr>
           </w:pPr>
-          <w:hyperlink w:anchor="_Toc179874361" w:history="1">
+          <w:hyperlink w:anchor="_Toc179887396" w:history="1">
             <w:r>
               <w:rPr>
                 <w:rStyle w:val="Hyperlink"/>
@@ -1798,7 +1798,7 @@
                 <w:noProof/>
                 <w:webHidden/>
               </w:rPr>
-              <w:instrText xml:space="preserve"> PAGEREF _Toc179874361 \h </w:instrText>
+              <w:instrText xml:space="preserve"> PAGEREF _Toc179887396 \h </w:instrText>
             </w:r>
             <w:r>
               <w:rPr>
@@ -1845,7 +1845,7 @@
               <w14:ligatures w14:val="standardContextual"/>
             </w:rPr>
           </w:pPr>
-          <w:hyperlink w:anchor="_Toc179874362" w:history="1">
+          <w:hyperlink w:anchor="_Toc179887397" w:history="1">
             <w:r>
               <w:rPr>
                 <w:rStyle w:val="Hyperlink"/>
@@ -1872,7 +1872,7 @@
                 <w:noProof/>
                 <w:webHidden/>
               </w:rPr>
-              <w:instrText xml:space="preserve"> PAGEREF _Toc179874362 \h </w:instrText>
+              <w:instrText xml:space="preserve"> PAGEREF _Toc179887397 \h </w:instrText>
             </w:r>
             <w:r>
               <w:rPr>
@@ -1919,7 +1919,7 @@
               <w14:ligatures w14:val="standardContextual"/>
             </w:rPr>
           </w:pPr>
-          <w:hyperlink w:anchor="_Toc179874363" w:history="1">
+          <w:hyperlink w:anchor="_Toc179887398" w:history="1">
             <w:r>
               <w:rPr>
                 <w:rStyle w:val="Hyperlink"/>
@@ -1946,7 +1946,7 @@
                 <w:noProof/>
                 <w:webHidden/>
               </w:rPr>
-              <w:instrText xml:space="preserve"> PAGEREF _Toc179874363 \h </w:instrText>
+              <w:instrText xml:space="preserve"> PAGEREF _Toc179887398 \h </w:instrText>
             </w:r>
             <w:r>
               <w:rPr>
@@ -1994,7 +1994,7 @@
               <w14:ligatures w14:val="standardContextual"/>
             </w:rPr>
           </w:pPr>
-          <w:hyperlink w:anchor="_Toc179874364" w:history="1">
+          <w:hyperlink w:anchor="_Toc179887399" w:history="1">
             <w:r>
               <w:rPr>
                 <w:rStyle w:val="Hyperlink"/>
@@ -2040,7 +2040,7 @@
                 <w:noProof/>
                 <w:webHidden/>
               </w:rPr>
-              <w:instrText xml:space="preserve"> PAGEREF _Toc179874364 \h </w:instrText>
+              <w:instrText xml:space="preserve"> PAGEREF _Toc179887399 \h </w:instrText>
             </w:r>
             <w:r>
               <w:rPr>
@@ -2088,7 +2088,7 @@
               <w14:ligatures w14:val="standardContextual"/>
             </w:rPr>
           </w:pPr>
-          <w:hyperlink w:anchor="_Toc179874365" w:history="1">
+          <w:hyperlink w:anchor="_Toc179887400" w:history="1">
             <w:r>
               <w:rPr>
                 <w:rStyle w:val="Hyperlink"/>
@@ -2134,7 +2134,7 @@
                 <w:noProof/>
                 <w:webHidden/>
               </w:rPr>
-              <w:instrText xml:space="preserve"> PAGEREF _Toc179874365 \h </w:instrText>
+              <w:instrText xml:space="preserve"> PAGEREF _Toc179887400 \h </w:instrText>
             </w:r>
             <w:r>
               <w:rPr>
@@ -2178,7 +2178,7 @@
               <w14:ligatures w14:val="standardContextual"/>
             </w:rPr>
           </w:pPr>
-          <w:hyperlink w:anchor="_Toc179874366" w:history="1">
+          <w:hyperlink w:anchor="_Toc179887401" w:history="1">
             <w:r>
               <w:rPr>
                 <w:rStyle w:val="Hyperlink"/>
@@ -2224,7 +2224,7 @@
                 <w:noProof/>
                 <w:webHidden/>
               </w:rPr>
-              <w:instrText xml:space="preserve"> PAGEREF _Toc179874366 \h </w:instrText>
+              <w:instrText xml:space="preserve"> PAGEREF _Toc179887401 \h </w:instrText>
             </w:r>
             <w:r>
               <w:rPr>
@@ -2272,7 +2272,7 @@
               <w14:ligatures w14:val="standardContextual"/>
             </w:rPr>
           </w:pPr>
-          <w:hyperlink w:anchor="_Toc179874367" w:history="1">
+          <w:hyperlink w:anchor="_Toc179887402" w:history="1">
             <w:r>
               <w:rPr>
                 <w:rStyle w:val="Hyperlink"/>
@@ -2318,7 +2318,7 @@
                 <w:noProof/>
                 <w:webHidden/>
               </w:rPr>
-              <w:instrText xml:space="preserve"> PAGEREF _Toc179874367 \h </w:instrText>
+              <w:instrText xml:space="preserve"> PAGEREF _Toc179887402 \h </w:instrText>
             </w:r>
             <w:r>
               <w:rPr>
@@ -2366,7 +2366,7 @@
               <w14:ligatures w14:val="standardContextual"/>
             </w:rPr>
           </w:pPr>
-          <w:hyperlink w:anchor="_Toc179874368" w:history="1">
+          <w:hyperlink w:anchor="_Toc179887403" w:history="1">
             <w:r>
               <w:rPr>
                 <w:rStyle w:val="Hyperlink"/>
@@ -2412,7 +2412,7 @@
                 <w:noProof/>
                 <w:webHidden/>
               </w:rPr>
-              <w:instrText xml:space="preserve"> PAGEREF _Toc179874368 \h </w:instrText>
+              <w:instrText xml:space="preserve"> PAGEREF _Toc179887403 \h </w:instrText>
             </w:r>
             <w:r>
               <w:rPr>
@@ -2460,7 +2460,7 @@
               <w14:ligatures w14:val="standardContextual"/>
             </w:rPr>
           </w:pPr>
-          <w:hyperlink w:anchor="_Toc179874369" w:history="1">
+          <w:hyperlink w:anchor="_Toc179887404" w:history="1">
             <w:r>
               <w:rPr>
                 <w:rStyle w:val="Hyperlink"/>
@@ -2506,7 +2506,7 @@
                 <w:noProof/>
                 <w:webHidden/>
               </w:rPr>
-              <w:instrText xml:space="preserve"> PAGEREF _Toc179874369 \h </w:instrText>
+              <w:instrText xml:space="preserve"> PAGEREF _Toc179887404 \h </w:instrText>
             </w:r>
             <w:r>
               <w:rPr>
@@ -2554,7 +2554,7 @@
               <w14:ligatures w14:val="standardContextual"/>
             </w:rPr>
           </w:pPr>
-          <w:hyperlink w:anchor="_Toc179874370" w:history="1">
+          <w:hyperlink w:anchor="_Toc179887405" w:history="1">
             <w:r>
               <w:rPr>
                 <w:rStyle w:val="Hyperlink"/>
@@ -2600,7 +2600,7 @@
                 <w:noProof/>
                 <w:webHidden/>
               </w:rPr>
-              <w:instrText xml:space="preserve"> PAGEREF _Toc179874370 \h </w:instrText>
+              <w:instrText xml:space="preserve"> PAGEREF _Toc179887405 \h </w:instrText>
             </w:r>
             <w:r>
               <w:rPr>
@@ -2648,7 +2648,7 @@
               <w14:ligatures w14:val="standardContextual"/>
             </w:rPr>
           </w:pPr>
-          <w:hyperlink w:anchor="_Toc179874371" w:history="1">
+          <w:hyperlink w:anchor="_Toc179887406" w:history="1">
             <w:r>
               <w:rPr>
                 <w:rStyle w:val="Hyperlink"/>
@@ -2694,7 +2694,7 @@
                 <w:noProof/>
                 <w:webHidden/>
               </w:rPr>
-              <w:instrText xml:space="preserve"> PAGEREF _Toc179874371 \h </w:instrText>
+              <w:instrText xml:space="preserve"> PAGEREF _Toc179887406 \h </w:instrText>
             </w:r>
             <w:r>
               <w:rPr>
@@ -2738,7 +2738,7 @@
               <w14:ligatures w14:val="standardContextual"/>
             </w:rPr>
           </w:pPr>
-          <w:hyperlink w:anchor="_Toc179874372" w:history="1">
+          <w:hyperlink w:anchor="_Toc179887407" w:history="1">
             <w:r>
               <w:rPr>
                 <w:rStyle w:val="Hyperlink"/>
@@ -2784,7 +2784,7 @@
                 <w:noProof/>
                 <w:webHidden/>
               </w:rPr>
-              <w:instrText xml:space="preserve"> PAGEREF _Toc179874372 \h </w:instrText>
+              <w:instrText xml:space="preserve"> PAGEREF _Toc179887407 \h </w:instrText>
             </w:r>
             <w:r>
               <w:rPr>
@@ -2828,7 +2828,7 @@
               <w14:ligatures w14:val="standardContextual"/>
             </w:rPr>
           </w:pPr>
-          <w:hyperlink w:anchor="_Toc179874373" w:history="1">
+          <w:hyperlink w:anchor="_Toc179887408" w:history="1">
             <w:r>
               <w:rPr>
                 <w:rStyle w:val="Hyperlink"/>
@@ -2874,7 +2874,7 @@
                 <w:noProof/>
                 <w:webHidden/>
               </w:rPr>
-              <w:instrText xml:space="preserve"> PAGEREF _Toc179874373 \h </w:instrText>
+              <w:instrText xml:space="preserve"> PAGEREF _Toc179887408 \h </w:instrText>
             </w:r>
             <w:r>
               <w:rPr>
@@ -2918,7 +2918,7 @@
               <w14:ligatures w14:val="standardContextual"/>
             </w:rPr>
           </w:pPr>
-          <w:hyperlink w:anchor="_Toc179874374" w:history="1">
+          <w:hyperlink w:anchor="_Toc179887409" w:history="1">
             <w:r>
               <w:rPr>
                 <w:rStyle w:val="Hyperlink"/>
@@ -2964,7 +2964,7 @@
                 <w:noProof/>
                 <w:webHidden/>
               </w:rPr>
-              <w:instrText xml:space="preserve"> PAGEREF _Toc179874374 \h </w:instrText>
+              <w:instrText xml:space="preserve"> PAGEREF _Toc179887409 \h </w:instrText>
             </w:r>
             <w:r>
               <w:rPr>
@@ -3011,7 +3011,7 @@
       <w:pPr>
         <w:pStyle w:val="Heading1"/>
       </w:pPr>
-      <w:bookmarkStart w:id="0" w:name="_Toc179874344"/>
+      <w:bookmarkStart w:id="0" w:name="_Toc179887379"/>
       <w:r>
         <w:lastRenderedPageBreak/>
         <w:t>Project b</w:t>
@@ -3025,7 +3025,7 @@
       <w:pPr>
         <w:pStyle w:val="Heading2"/>
       </w:pPr>
-      <w:bookmarkStart w:id="1" w:name="_Toc179874345"/>
+      <w:bookmarkStart w:id="1" w:name="_Toc179887380"/>
       <w:r>
         <w:t>Introduction</w:t>
       </w:r>
@@ -3101,7 +3101,7 @@
       <w:pPr>
         <w:pStyle w:val="Heading2"/>
       </w:pPr>
-      <w:bookmarkStart w:id="2" w:name="_Toc179874346"/>
+      <w:bookmarkStart w:id="2" w:name="_Toc179887381"/>
       <w:r>
         <w:t>Objectives</w:t>
       </w:r>
@@ -3111,7 +3111,7 @@
       <w:pPr>
         <w:pStyle w:val="Heading3"/>
       </w:pPr>
-      <w:bookmarkStart w:id="3" w:name="_Toc179874347"/>
+      <w:bookmarkStart w:id="3" w:name="_Toc179887382"/>
       <w:r>
         <w:t>1.</w:t>
       </w:r>
@@ -3404,7 +3404,7 @@
       <w:pPr>
         <w:pStyle w:val="Heading3"/>
       </w:pPr>
-      <w:bookmarkStart w:id="4" w:name="_Toc179874348"/>
+      <w:bookmarkStart w:id="4" w:name="_Toc179887383"/>
       <w:r>
         <w:lastRenderedPageBreak/>
         <w:t>1.2.2</w:t>
@@ -3652,7 +3652,7 @@
       <w:pPr>
         <w:pStyle w:val="Heading2"/>
       </w:pPr>
-      <w:bookmarkStart w:id="5" w:name="_Toc179874349"/>
+      <w:bookmarkStart w:id="5" w:name="_Toc179887384"/>
       <w:r>
         <w:t>Scope</w:t>
       </w:r>
@@ -3778,7 +3778,7 @@
       <w:pPr>
         <w:pStyle w:val="Heading2"/>
       </w:pPr>
-      <w:bookmarkStart w:id="6" w:name="_Toc179874350"/>
+      <w:bookmarkStart w:id="6" w:name="_Toc179887385"/>
       <w:r>
         <w:lastRenderedPageBreak/>
         <w:t>Deliverables</w:t>
@@ -3789,7 +3789,7 @@
       <w:pPr>
         <w:pStyle w:val="Heading3"/>
       </w:pPr>
-      <w:bookmarkStart w:id="7" w:name="_Toc179874351"/>
+      <w:bookmarkStart w:id="7" w:name="_Toc179887386"/>
       <w:r>
         <w:t>1.4.1 Software</w:t>
       </w:r>
@@ -4090,7 +4090,7 @@
       <w:pPr>
         <w:pStyle w:val="Heading3"/>
       </w:pPr>
-      <w:bookmarkStart w:id="8" w:name="_Toc179874352"/>
+      <w:bookmarkStart w:id="8" w:name="_Toc179887387"/>
       <w:r>
         <w:t>1.4.2 Documents</w:t>
       </w:r>
@@ -4198,7 +4198,7 @@
         <w:pStyle w:val="Heading2"/>
       </w:pPr>
       <w:bookmarkStart w:id="9" w:name="_Toc144892526"/>
-      <w:bookmarkStart w:id="10" w:name="_Toc179874353"/>
+      <w:bookmarkStart w:id="10" w:name="_Toc179887388"/>
       <w:r>
         <w:lastRenderedPageBreak/>
         <w:t>Constraints</w:t>
@@ -4267,7 +4267,7 @@
       <w:pPr>
         <w:pStyle w:val="Heading2"/>
       </w:pPr>
-      <w:bookmarkStart w:id="11" w:name="_Toc179874354"/>
+      <w:bookmarkStart w:id="11" w:name="_Toc179887389"/>
       <w:r>
         <w:t>Assumptions</w:t>
       </w:r>
@@ -4296,7 +4296,7 @@
       <w:pPr>
         <w:pStyle w:val="Heading1"/>
       </w:pPr>
-      <w:bookmarkStart w:id="12" w:name="_Toc179874355"/>
+      <w:bookmarkStart w:id="12" w:name="_Toc179887390"/>
       <w:r>
         <w:lastRenderedPageBreak/>
         <w:t>Project</w:t>
@@ -4313,7 +4313,7 @@
       <w:pPr>
         <w:pStyle w:val="Heading2"/>
       </w:pPr>
-      <w:bookmarkStart w:id="13" w:name="_Toc179874356"/>
+      <w:bookmarkStart w:id="13" w:name="_Toc179887391"/>
       <w:r>
         <w:t>Project benefits</w:t>
       </w:r>
@@ -4352,7 +4352,7 @@
       <w:pPr>
         <w:pStyle w:val="Heading2"/>
       </w:pPr>
-      <w:bookmarkStart w:id="14" w:name="_Toc179874357"/>
+      <w:bookmarkStart w:id="14" w:name="_Toc179887392"/>
       <w:r>
         <w:t>Project operation</w:t>
       </w:r>
@@ -4560,7 +4560,7 @@
       <w:pPr>
         <w:pStyle w:val="Heading2"/>
       </w:pPr>
-      <w:bookmarkStart w:id="15" w:name="_Toc179874358"/>
+      <w:bookmarkStart w:id="15" w:name="_Toc179887393"/>
       <w:r>
         <w:lastRenderedPageBreak/>
         <w:t>Options</w:t>
@@ -4571,7 +4571,7 @@
       <w:pPr>
         <w:pStyle w:val="Heading3"/>
       </w:pPr>
-      <w:bookmarkStart w:id="16" w:name="_Toc179874359"/>
+      <w:bookmarkStart w:id="16" w:name="_Toc179887394"/>
       <w:r>
         <w:t>2.3.1</w:t>
       </w:r>
@@ -4605,7 +4605,7 @@
       <w:pPr>
         <w:pStyle w:val="Heading3"/>
       </w:pPr>
-      <w:bookmarkStart w:id="17" w:name="_Toc179874360"/>
+      <w:bookmarkStart w:id="17" w:name="_Toc179887395"/>
       <w:r>
         <w:t>2.3.2</w:t>
       </w:r>
@@ -4665,7 +4665,7 @@
       <w:pPr>
         <w:pStyle w:val="Heading2"/>
       </w:pPr>
-      <w:bookmarkStart w:id="18" w:name="_Toc179874361"/>
+      <w:bookmarkStart w:id="18" w:name="_Toc179887396"/>
       <w:r>
         <w:t>Risk analysis</w:t>
       </w:r>
@@ -4678,7 +4678,7 @@
       <w:pPr>
         <w:pStyle w:val="Heading3"/>
       </w:pPr>
-      <w:bookmarkStart w:id="19" w:name="_Toc179874362"/>
+      <w:bookmarkStart w:id="19" w:name="_Toc179887397"/>
       <w:r>
         <w:t>2.4.1 Risk Matrix</w:t>
       </w:r>
@@ -5758,7 +5758,7 @@
       <w:pPr>
         <w:pStyle w:val="Heading3"/>
       </w:pPr>
-      <w:bookmarkStart w:id="20" w:name="_Toc179874363"/>
+      <w:bookmarkStart w:id="20" w:name="_Toc179887398"/>
       <w:r>
         <w:lastRenderedPageBreak/>
         <w:t>2.4.2 Risk Analysis</w:t>
@@ -6566,7 +6566,7 @@
       <w:pPr>
         <w:pStyle w:val="Heading2"/>
       </w:pPr>
-      <w:bookmarkStart w:id="21" w:name="_Toc179874364"/>
+      <w:bookmarkStart w:id="21" w:name="_Toc179887399"/>
       <w:r>
         <w:t>Ethical and legal considerations</w:t>
       </w:r>
@@ -6618,7 +6618,7 @@
       <w:pPr>
         <w:pStyle w:val="Heading2"/>
       </w:pPr>
-      <w:bookmarkStart w:id="22" w:name="_Toc179874365"/>
+      <w:bookmarkStart w:id="22" w:name="_Toc179887400"/>
       <w:r>
         <w:t>Commercial considerations</w:t>
       </w:r>
@@ -7258,7 +7258,7 @@
       <w:pPr>
         <w:pStyle w:val="Heading1"/>
       </w:pPr>
-      <w:bookmarkStart w:id="23" w:name="_Toc179874366"/>
+      <w:bookmarkStart w:id="23" w:name="_Toc179887401"/>
       <w:r>
         <w:lastRenderedPageBreak/>
         <w:t>Project methodology and outcomes</w:t>
@@ -7269,7 +7269,7 @@
       <w:pPr>
         <w:pStyle w:val="Heading2"/>
       </w:pPr>
-      <w:bookmarkStart w:id="24" w:name="_Toc179874367"/>
+      <w:bookmarkStart w:id="24" w:name="_Toc179887402"/>
       <w:r>
         <w:t>Initial project plan</w:t>
       </w:r>
@@ -7283,7 +7283,7 @@
           <w:numId w:val="1"/>
         </w:numPr>
       </w:pPr>
-      <w:bookmarkStart w:id="25" w:name="_Toc179874368"/>
+      <w:bookmarkStart w:id="25" w:name="_Toc179887403"/>
       <w:r>
         <w:t>Tasks and milestones</w:t>
       </w:r>
@@ -12967,7 +12967,7 @@
           <w:numId w:val="1"/>
         </w:numPr>
       </w:pPr>
-      <w:bookmarkStart w:id="26" w:name="_Toc179874369"/>
+      <w:bookmarkStart w:id="26" w:name="_Toc179887404"/>
       <w:r>
         <w:lastRenderedPageBreak/>
         <w:t xml:space="preserve">Schedule </w:t>
@@ -13091,7 +13091,7 @@
       <w:pPr>
         <w:pStyle w:val="Heading2"/>
       </w:pPr>
-      <w:bookmarkStart w:id="27" w:name="_Toc179874370"/>
+      <w:bookmarkStart w:id="27" w:name="_Toc179887405"/>
       <w:r>
         <w:t>Project control</w:t>
       </w:r>
@@ -13214,6 +13214,11 @@
       </w:r>
       <w:r>
         <w:t>case study once development has been completed.</w:t>
+      </w:r>
+    </w:p>
+    <w:p>
+      <w:r>
+        <w:t>For transparency and reproducibility, the methodology of all experiments, release testing and studies will be clearly documented to support their reproduction. This will include details such as initial settings, release versioning, and references to specific test cases where possible.</w:t>
       </w:r>
     </w:p>
     <w:p>
@@ -13256,16 +13261,11 @@
       <w:pPr>
         <w:pStyle w:val="Heading2"/>
       </w:pPr>
-      <w:bookmarkStart w:id="28" w:name="_Toc179874371"/>
+      <w:bookmarkStart w:id="28" w:name="_Toc179887406"/>
       <w:r>
         <w:t>Project evaluation</w:t>
       </w:r>
       <w:bookmarkEnd w:id="28"/>
-    </w:p>
-    <w:p>
-      <w:r>
-        <w:t>For transparency and reproducibility, the methodology of all experiments, release testing and studies will be clearly documented to support their reproduction. This will include details such as initial settings, release versioning, and references to specific test cases where possible.</w:t>
-      </w:r>
     </w:p>
     <w:p>
       <w:r>
@@ -13444,6 +13444,22 @@
       <w:r>
         <w:t>.</w:t>
       </w:r>
+      <w:r>
+        <w:t xml:space="preserve"> </w:t>
+      </w:r>
+      <w:r>
+        <w:t xml:space="preserve">The results of this study will indicate whether the tool is competitive in solution quality, as called for in </w:t>
+      </w:r>
+      <w:r>
+        <w:rPr>
+          <w:b/>
+          <w:bCs/>
+        </w:rPr>
+        <w:t>Objective 7</w:t>
+      </w:r>
+      <w:r>
+        <w:t>.</w:t>
+      </w:r>
     </w:p>
     <w:p>
       <w:r>
@@ -13492,7 +13508,7 @@
       <w:pPr>
         <w:pStyle w:val="Heading1"/>
       </w:pPr>
-      <w:bookmarkStart w:id="29" w:name="_Toc179874372"/>
+      <w:bookmarkStart w:id="29" w:name="_Toc179887407"/>
       <w:r>
         <w:lastRenderedPageBreak/>
         <w:t>References</w:t>
@@ -13923,7 +13939,7 @@
       <w:pPr>
         <w:pStyle w:val="Heading1"/>
       </w:pPr>
-      <w:bookmarkStart w:id="30" w:name="_Toc179874373"/>
+      <w:bookmarkStart w:id="30" w:name="_Toc179887408"/>
       <w:r>
         <w:lastRenderedPageBreak/>
         <w:t xml:space="preserve">Appendix </w:t>
@@ -14205,7 +14221,7 @@
       <w:pPr>
         <w:pStyle w:val="Heading1"/>
       </w:pPr>
-      <w:bookmarkStart w:id="31" w:name="_Toc179874374"/>
+      <w:bookmarkStart w:id="31" w:name="_Toc179887409"/>
       <w:r>
         <w:lastRenderedPageBreak/>
         <w:t>Appendix b</w:t>
@@ -17772,6 +17788,7 @@
   <w:style w:type="character" w:default="1" w:styleId="DefaultParagraphFont">
     <w:name w:val="Default Paragraph Font"/>
     <w:uiPriority w:val="1"/>
+    <w:semiHidden/>
     <w:unhideWhenUsed/>
   </w:style>
   <w:style w:type="table" w:default="1" w:styleId="TableNormal">

</xml_diff>